<commit_message>
updated looks and added my part
</commit_message>
<xml_diff>
--- a/docs/Group Member contributions.docx
+++ b/docs/Group Member contributions.docx
@@ -2,26 +2,103 @@
 <file path=word/document.xml><?xml version="1.0" encoding="utf-8"?>
 <w:document xmlns:wpc="http://schemas.microsoft.com/office/word/2010/wordprocessingCanvas" xmlns:cx="http://schemas.microsoft.com/office/drawing/2014/chartex" xmlns:cx1="http://schemas.microsoft.com/office/drawing/2015/9/8/chartex" xmlns:cx2="http://schemas.microsoft.com/office/drawing/2015/10/21/chartex" xmlns:cx3="http://schemas.microsoft.com/office/drawing/2016/5/9/chartex" xmlns:cx4="http://schemas.microsoft.com/office/drawing/2016/5/10/chartex" xmlns:cx5="http://schemas.microsoft.com/office/drawing/2016/5/11/chartex" xmlns:cx6="http://schemas.microsoft.com/office/drawing/2016/5/12/chartex" xmlns:cx7="http://schemas.microsoft.com/office/drawing/2016/5/13/chartex" xmlns:cx8="http://schemas.microsoft.com/office/drawing/2016/5/14/chartex" xmlns:mc="http://schemas.openxmlformats.org/markup-compatibility/2006" xmlns:aink="http://schemas.microsoft.com/office/drawing/2016/ink" xmlns:am3d="http://schemas.microsoft.com/office/drawing/2017/model3d" xmlns:o="urn:schemas-microsoft-com:office:office" xmlns:r="http://schemas.openxmlformats.org/officeDocument/2006/relationships" xmlns:m="http://schemas.openxmlformats.org/officeDocument/2006/math" xmlns:v="urn:schemas-microsoft-com:vml" xmlns:wp14="http://schemas.microsoft.com/office/word/2010/wordprocessingDrawing" xmlns:wp="http://schemas.openxmlformats.org/drawingml/2006/wordprocessingDrawing" xmlns:w10="urn:schemas-microsoft-com:office:word" xmlns:w="http://schemas.openxmlformats.org/wordprocessingml/2006/main" xmlns:w14="http://schemas.microsoft.com/office/word/2010/wordml" xmlns:w15="http://schemas.microsoft.com/office/word/2012/wordml" xmlns:w16cex="http://schemas.microsoft.com/office/word/2018/wordml/cex" xmlns:w16cid="http://schemas.microsoft.com/office/word/2016/wordml/cid" xmlns:w16="http://schemas.microsoft.com/office/word/2018/wordml" xmlns:w16sdtdh="http://schemas.microsoft.com/office/word/2020/wordml/sdtdatahash" xmlns:w16se="http://schemas.microsoft.com/office/word/2015/wordml/symex" xmlns:wpg="http://schemas.microsoft.com/office/word/2010/wordprocessingGroup" xmlns:wpi="http://schemas.microsoft.com/office/word/2010/wordprocessingInk" xmlns:wne="http://schemas.microsoft.com/office/word/2006/wordml" xmlns:wps="http://schemas.microsoft.com/office/word/2010/wordprocessingShape" mc:Ignorable="w14 w15 w16se w16cid w16 w16cex w16sdtdh wp14">
   <w:body>
+    <w:p>
+      <w:pPr>
+        <w:pStyle w:val="Title"/>
+        <w:jc w:val="center"/>
+      </w:pPr>
+      <w:r>
+        <w:t>ENSF 614 – Fall 2021</w:t>
+      </w:r>
+    </w:p>
+    <w:p>
+      <w:pPr>
+        <w:pStyle w:val="NoSpacing"/>
+      </w:pPr>
+    </w:p>
+    <w:p>
+      <w:pPr>
+        <w:pStyle w:val="Subtitle"/>
+        <w:jc w:val="center"/>
+        <w:rPr>
+          <w:b/>
+          <w:bCs/>
+        </w:rPr>
+      </w:pPr>
+      <w:r>
+        <w:rPr>
+          <w:b/>
+          <w:bCs/>
+        </w:rPr>
+        <w:t xml:space="preserve">Contributions </w:t>
+      </w:r>
+      <w:r>
+        <w:rPr>
+          <w:b/>
+          <w:bCs/>
+        </w:rPr>
+        <w:t>in</w:t>
+      </w:r>
+      <w:r>
+        <w:rPr>
+          <w:b/>
+          <w:bCs/>
+        </w:rPr>
+        <w:t xml:space="preserve"> TERM PROJECT</w:t>
+      </w:r>
+    </w:p>
+    <w:p>
+      <w:pPr>
+        <w:pStyle w:val="Subtitle"/>
+        <w:jc w:val="center"/>
+      </w:pPr>
+      <w:r>
+        <w:t>Movie Theater Ticket Reservation App</w:t>
+      </w:r>
+    </w:p>
+    <w:p>
+      <w:pPr>
+        <w:pStyle w:val="NoSpacing"/>
+      </w:pPr>
+    </w:p>
+    <w:p>
+      <w:pPr>
+        <w:pStyle w:val="NoSpacing"/>
+      </w:pPr>
+    </w:p>
+    <w:p>
+      <w:pPr>
+        <w:pStyle w:val="NoSpacing"/>
+      </w:pPr>
+    </w:p>
     <w:tbl>
       <w:tblPr>
-        <w:tblStyle w:val="TableGrid"/>
-        <w:tblpPr w:leftFromText="180" w:rightFromText="180" w:horzAnchor="margin" w:tblpY="1146"/>
-        <w:tblW w:w="0" w:type="auto"/>
+        <w:tblStyle w:val="GridTable4"/>
+        <w:tblW w:w="13603" w:type="dxa"/>
         <w:tblLook w:val="04A0" w:firstRow="1" w:lastRow="0" w:firstColumn="1" w:lastColumn="0" w:noHBand="0" w:noVBand="1"/>
       </w:tblPr>
       <w:tblGrid>
-        <w:gridCol w:w="1810"/>
-        <w:gridCol w:w="1834"/>
-        <w:gridCol w:w="2041"/>
-        <w:gridCol w:w="1847"/>
-        <w:gridCol w:w="1818"/>
+        <w:gridCol w:w="2122"/>
+        <w:gridCol w:w="1984"/>
+        <w:gridCol w:w="3544"/>
+        <w:gridCol w:w="2835"/>
+        <w:gridCol w:w="3118"/>
       </w:tblGrid>
       <w:tr>
-        <w:tc>
-          <w:tcPr>
-            <w:tcW w:w="1810" w:type="dxa"/>
-          </w:tcPr>
-          <w:p>
+        <w:trPr>
+          <w:cnfStyle w:val="100000000000" w:firstRow="1" w:lastRow="0" w:firstColumn="0" w:lastColumn="0" w:oddVBand="0" w:evenVBand="0" w:oddHBand="0" w:evenHBand="0" w:firstRowFirstColumn="0" w:firstRowLastColumn="0" w:lastRowFirstColumn="0" w:lastRowLastColumn="0"/>
+          <w:trHeight w:val="595"/>
+        </w:trPr>
+        <w:tc>
+          <w:tcPr>
+            <w:cnfStyle w:val="001000000000" w:firstRow="0" w:lastRow="0" w:firstColumn="1" w:lastColumn="0" w:oddVBand="0" w:evenVBand="0" w:oddHBand="0" w:evenHBand="0" w:firstRowFirstColumn="0" w:firstRowLastColumn="0" w:lastRowFirstColumn="0" w:lastRowLastColumn="0"/>
+            <w:tcW w:w="2122" w:type="dxa"/>
+          </w:tcPr>
+          <w:p>
+            <w:pPr>
+              <w:pStyle w:val="NoSpacing"/>
+              <w:jc w:val="center"/>
+            </w:pPr>
             <w:r>
               <w:t>Member Names</w:t>
             </w:r>
@@ -29,27 +106,42 @@
         </w:tc>
         <w:tc>
           <w:tcPr>
-            <w:tcW w:w="1834" w:type="dxa"/>
-          </w:tcPr>
-          <w:p>
-            <w:r>
-              <w:t xml:space="preserve">% </w:t>
-            </w:r>
-            <w:proofErr w:type="gramStart"/>
-            <w:r>
-              <w:t>of</w:t>
-            </w:r>
-            <w:proofErr w:type="gramEnd"/>
-            <w:r>
-              <w:t xml:space="preserve"> contribution</w:t>
-            </w:r>
-          </w:p>
-        </w:tc>
-        <w:tc>
-          <w:tcPr>
-            <w:tcW w:w="2041" w:type="dxa"/>
-          </w:tcPr>
-          <w:p>
+            <w:tcW w:w="1984" w:type="dxa"/>
+          </w:tcPr>
+          <w:p>
+            <w:pPr>
+              <w:jc w:val="center"/>
+              <w:cnfStyle w:val="100000000000" w:firstRow="1" w:lastRow="0" w:firstColumn="0" w:lastColumn="0" w:oddVBand="0" w:evenVBand="0" w:oddHBand="0" w:evenHBand="0" w:firstRowFirstColumn="0" w:firstRowLastColumn="0" w:lastRowFirstColumn="0" w:lastRowLastColumn="0"/>
+              <w:rPr>
+                <w:b w:val="0"/>
+                <w:bCs w:val="0"/>
+              </w:rPr>
+            </w:pPr>
+            <w:r>
+              <w:t>% of</w:t>
+            </w:r>
+          </w:p>
+          <w:p>
+            <w:pPr>
+              <w:pStyle w:val="NoSpacing"/>
+              <w:jc w:val="center"/>
+              <w:cnfStyle w:val="100000000000" w:firstRow="1" w:lastRow="0" w:firstColumn="0" w:lastColumn="0" w:oddVBand="0" w:evenVBand="0" w:oddHBand="0" w:evenHBand="0" w:firstRowFirstColumn="0" w:firstRowLastColumn="0" w:lastRowFirstColumn="0" w:lastRowLastColumn="0"/>
+            </w:pPr>
+            <w:r>
+              <w:t>contribution</w:t>
+            </w:r>
+          </w:p>
+        </w:tc>
+        <w:tc>
+          <w:tcPr>
+            <w:tcW w:w="3544" w:type="dxa"/>
+          </w:tcPr>
+          <w:p>
+            <w:pPr>
+              <w:pStyle w:val="NoSpacing"/>
+              <w:jc w:val="center"/>
+              <w:cnfStyle w:val="100000000000" w:firstRow="1" w:lastRow="0" w:firstColumn="0" w:lastColumn="0" w:oddVBand="0" w:evenVBand="0" w:oddHBand="0" w:evenHBand="0" w:firstRowFirstColumn="0" w:firstRowLastColumn="0" w:lastRowFirstColumn="0" w:lastRowLastColumn="0"/>
+            </w:pPr>
             <w:r>
               <w:t>Code developed by each member</w:t>
             </w:r>
@@ -57,19 +149,29 @@
         </w:tc>
         <w:tc>
           <w:tcPr>
-            <w:tcW w:w="1847" w:type="dxa"/>
-          </w:tcPr>
-          <w:p>
-            <w:r>
-              <w:t>Modelling Contribution</w:t>
-            </w:r>
-          </w:p>
-        </w:tc>
-        <w:tc>
-          <w:tcPr>
-            <w:tcW w:w="1818" w:type="dxa"/>
-          </w:tcPr>
-          <w:p>
+            <w:tcW w:w="2835" w:type="dxa"/>
+          </w:tcPr>
+          <w:p>
+            <w:pPr>
+              <w:pStyle w:val="NoSpacing"/>
+              <w:jc w:val="center"/>
+              <w:cnfStyle w:val="100000000000" w:firstRow="1" w:lastRow="0" w:firstColumn="0" w:lastColumn="0" w:oddVBand="0" w:evenVBand="0" w:oddHBand="0" w:evenHBand="0" w:firstRowFirstColumn="0" w:firstRowLastColumn="0" w:lastRowFirstColumn="0" w:lastRowLastColumn="0"/>
+            </w:pPr>
+            <w:r>
+              <w:t>Modelling contribution</w:t>
+            </w:r>
+          </w:p>
+        </w:tc>
+        <w:tc>
+          <w:tcPr>
+            <w:tcW w:w="3118" w:type="dxa"/>
+          </w:tcPr>
+          <w:p>
+            <w:pPr>
+              <w:pStyle w:val="NoSpacing"/>
+              <w:jc w:val="center"/>
+              <w:cnfStyle w:val="100000000000" w:firstRow="1" w:lastRow="0" w:firstColumn="0" w:lastColumn="0" w:oddVBand="0" w:evenVBand="0" w:oddHBand="0" w:evenHBand="0" w:firstRowFirstColumn="0" w:firstRowLastColumn="0" w:lastRowFirstColumn="0" w:lastRowLastColumn="0"/>
+            </w:pPr>
             <w:r>
               <w:t>Remarks</w:t>
             </w:r>
@@ -77,21 +179,35 @@
         </w:tc>
       </w:tr>
       <w:tr>
-        <w:tc>
-          <w:tcPr>
-            <w:tcW w:w="1810" w:type="dxa"/>
-          </w:tcPr>
-          <w:p>
-            <w:r>
-              <w:t>Graydon</w:t>
-            </w:r>
-          </w:p>
-        </w:tc>
-        <w:tc>
-          <w:tcPr>
-            <w:tcW w:w="1834" w:type="dxa"/>
-          </w:tcPr>
-          <w:p>
+        <w:trPr>
+          <w:cnfStyle w:val="000000100000" w:firstRow="0" w:lastRow="0" w:firstColumn="0" w:lastColumn="0" w:oddVBand="0" w:evenVBand="0" w:oddHBand="1" w:evenHBand="0" w:firstRowFirstColumn="0" w:firstRowLastColumn="0" w:lastRowFirstColumn="0" w:lastRowLastColumn="0"/>
+          <w:trHeight w:val="1191"/>
+        </w:trPr>
+        <w:tc>
+          <w:tcPr>
+            <w:cnfStyle w:val="001000000000" w:firstRow="0" w:lastRow="0" w:firstColumn="1" w:lastColumn="0" w:oddVBand="0" w:evenVBand="0" w:oddHBand="0" w:evenHBand="0" w:firstRowFirstColumn="0" w:firstRowLastColumn="0" w:lastRowFirstColumn="0" w:lastRowLastColumn="0"/>
+            <w:tcW w:w="2122" w:type="dxa"/>
+          </w:tcPr>
+          <w:p>
+            <w:pPr>
+              <w:pStyle w:val="NoSpacing"/>
+              <w:jc w:val="center"/>
+            </w:pPr>
+            <w:r>
+              <w:t>Giese, Calvin</w:t>
+            </w:r>
+          </w:p>
+        </w:tc>
+        <w:tc>
+          <w:tcPr>
+            <w:tcW w:w="1984" w:type="dxa"/>
+          </w:tcPr>
+          <w:p>
+            <w:pPr>
+              <w:pStyle w:val="NoSpacing"/>
+              <w:jc w:val="center"/>
+              <w:cnfStyle w:val="000000100000" w:firstRow="0" w:lastRow="0" w:firstColumn="0" w:lastColumn="0" w:oddVBand="0" w:evenVBand="0" w:oddHBand="1" w:evenHBand="0" w:firstRowFirstColumn="0" w:firstRowLastColumn="0" w:lastRowFirstColumn="0" w:lastRowLastColumn="0"/>
+            </w:pPr>
             <w:r>
               <w:t>25%</w:t>
             </w:r>
@@ -99,32 +215,26 @@
         </w:tc>
         <w:tc>
           <w:tcPr>
-            <w:tcW w:w="2041" w:type="dxa"/>
-          </w:tcPr>
-          <w:p>
-            <w:r>
-              <w:t xml:space="preserve">Built GUI and </w:t>
-            </w:r>
-            <w:proofErr w:type="spellStart"/>
-            <w:r>
-              <w:t>MovieSelectionView</w:t>
-            </w:r>
-            <w:proofErr w:type="spellEnd"/>
-            <w:r>
-              <w:t xml:space="preserve"> controller and worked on </w:t>
-            </w:r>
-            <w:proofErr w:type="spellStart"/>
-            <w:r>
-              <w:t>ViewController</w:t>
-            </w:r>
-            <w:proofErr w:type="spellEnd"/>
-          </w:p>
-        </w:tc>
-        <w:tc>
-          <w:tcPr>
-            <w:tcW w:w="1847" w:type="dxa"/>
-          </w:tcPr>
-          <w:p>
+            <w:tcW w:w="3544" w:type="dxa"/>
+          </w:tcPr>
+          <w:p>
+            <w:pPr>
+              <w:pStyle w:val="NoSpacing"/>
+              <w:jc w:val="center"/>
+              <w:cnfStyle w:val="000000100000" w:firstRow="0" w:lastRow="0" w:firstColumn="0" w:lastColumn="0" w:oddVBand="0" w:evenVBand="0" w:oddHBand="1" w:evenHBand="0" w:firstRowFirstColumn="0" w:firstRowLastColumn="0" w:lastRowFirstColumn="0" w:lastRowLastColumn="0"/>
+            </w:pPr>
+          </w:p>
+        </w:tc>
+        <w:tc>
+          <w:tcPr>
+            <w:tcW w:w="2835" w:type="dxa"/>
+          </w:tcPr>
+          <w:p>
+            <w:pPr>
+              <w:pStyle w:val="NoSpacing"/>
+              <w:jc w:val="center"/>
+              <w:cnfStyle w:val="000000100000" w:firstRow="0" w:lastRow="0" w:firstColumn="0" w:lastColumn="0" w:oddVBand="0" w:evenVBand="0" w:oddHBand="1" w:evenHBand="0" w:firstRowFirstColumn="0" w:firstRowLastColumn="0" w:lastRowFirstColumn="0" w:lastRowLastColumn="0"/>
+            </w:pPr>
             <w:r>
               <w:t>Worked with group collaboratively for this section on Discord</w:t>
             </w:r>
@@ -132,29 +242,46 @@
         </w:tc>
         <w:tc>
           <w:tcPr>
-            <w:tcW w:w="1818" w:type="dxa"/>
-          </w:tcPr>
-          <w:p/>
+            <w:tcW w:w="3118" w:type="dxa"/>
+          </w:tcPr>
+          <w:p>
+            <w:pPr>
+              <w:pStyle w:val="NoSpacing"/>
+              <w:jc w:val="center"/>
+              <w:cnfStyle w:val="000000100000" w:firstRow="0" w:lastRow="0" w:firstColumn="0" w:lastColumn="0" w:oddVBand="0" w:evenVBand="0" w:oddHBand="1" w:evenHBand="0" w:firstRowFirstColumn="0" w:firstRowLastColumn="0" w:lastRowFirstColumn="0" w:lastRowLastColumn="0"/>
+            </w:pPr>
+          </w:p>
         </w:tc>
       </w:tr>
       <w:tr>
-        <w:tc>
-          <w:tcPr>
-            <w:tcW w:w="1810" w:type="dxa"/>
-          </w:tcPr>
-          <w:p>
-            <w:proofErr w:type="spellStart"/>
-            <w:r>
-              <w:t>Bhavyai</w:t>
-            </w:r>
-            <w:proofErr w:type="spellEnd"/>
-          </w:p>
-        </w:tc>
-        <w:tc>
-          <w:tcPr>
-            <w:tcW w:w="1834" w:type="dxa"/>
-          </w:tcPr>
-          <w:p>
+        <w:trPr>
+          <w:trHeight w:val="1191"/>
+        </w:trPr>
+        <w:tc>
+          <w:tcPr>
+            <w:cnfStyle w:val="001000000000" w:firstRow="0" w:lastRow="0" w:firstColumn="1" w:lastColumn="0" w:oddVBand="0" w:evenVBand="0" w:oddHBand="0" w:evenHBand="0" w:firstRowFirstColumn="0" w:firstRowLastColumn="0" w:lastRowFirstColumn="0" w:lastRowLastColumn="0"/>
+            <w:tcW w:w="2122" w:type="dxa"/>
+          </w:tcPr>
+          <w:p>
+            <w:pPr>
+              <w:pStyle w:val="NoSpacing"/>
+              <w:jc w:val="center"/>
+            </w:pPr>
+            <w:r>
+              <w:t>Guo, Yuhua</w:t>
+            </w:r>
+          </w:p>
+        </w:tc>
+        <w:tc>
+          <w:tcPr>
+            <w:tcW w:w="1984" w:type="dxa"/>
+          </w:tcPr>
+          <w:p>
+            <w:pPr>
+              <w:pStyle w:val="NoSpacing"/>
+              <w:jc w:val="center"/>
+              <w:cnfStyle w:val="000000000000" w:firstRow="0" w:lastRow="0" w:firstColumn="0" w:lastColumn="0" w:oddVBand="0" w:evenVBand="0" w:oddHBand="0" w:evenHBand="0" w:firstRowFirstColumn="0" w:firstRowLastColumn="0" w:lastRowFirstColumn="0" w:lastRowLastColumn="0"/>
+            </w:pPr>
             <w:r>
               <w:t>25%</w:t>
             </w:r>
@@ -162,15 +289,26 @@
         </w:tc>
         <w:tc>
           <w:tcPr>
-            <w:tcW w:w="2041" w:type="dxa"/>
-          </w:tcPr>
-          <w:p/>
-        </w:tc>
-        <w:tc>
-          <w:tcPr>
-            <w:tcW w:w="1847" w:type="dxa"/>
-          </w:tcPr>
-          <w:p>
+            <w:tcW w:w="3544" w:type="dxa"/>
+          </w:tcPr>
+          <w:p>
+            <w:pPr>
+              <w:pStyle w:val="NoSpacing"/>
+              <w:jc w:val="center"/>
+              <w:cnfStyle w:val="000000000000" w:firstRow="0" w:lastRow="0" w:firstColumn="0" w:lastColumn="0" w:oddVBand="0" w:evenVBand="0" w:oddHBand="0" w:evenHBand="0" w:firstRowFirstColumn="0" w:firstRowLastColumn="0" w:lastRowFirstColumn="0" w:lastRowLastColumn="0"/>
+            </w:pPr>
+          </w:p>
+        </w:tc>
+        <w:tc>
+          <w:tcPr>
+            <w:tcW w:w="2835" w:type="dxa"/>
+          </w:tcPr>
+          <w:p>
+            <w:pPr>
+              <w:pStyle w:val="NoSpacing"/>
+              <w:jc w:val="center"/>
+              <w:cnfStyle w:val="000000000000" w:firstRow="0" w:lastRow="0" w:firstColumn="0" w:lastColumn="0" w:oddVBand="0" w:evenVBand="0" w:oddHBand="0" w:evenHBand="0" w:firstRowFirstColumn="0" w:firstRowLastColumn="0" w:lastRowFirstColumn="0" w:lastRowLastColumn="0"/>
+            </w:pPr>
             <w:r>
               <w:t>Worked with group collaboratively for this section on Discord</w:t>
             </w:r>
@@ -178,27 +316,50 @@
         </w:tc>
         <w:tc>
           <w:tcPr>
-            <w:tcW w:w="1818" w:type="dxa"/>
-          </w:tcPr>
-          <w:p/>
+            <w:tcW w:w="3118" w:type="dxa"/>
+          </w:tcPr>
+          <w:p>
+            <w:pPr>
+              <w:pStyle w:val="NoSpacing"/>
+              <w:jc w:val="center"/>
+              <w:cnfStyle w:val="000000000000" w:firstRow="0" w:lastRow="0" w:firstColumn="0" w:lastColumn="0" w:oddVBand="0" w:evenVBand="0" w:oddHBand="0" w:evenHBand="0" w:firstRowFirstColumn="0" w:firstRowLastColumn="0" w:lastRowFirstColumn="0" w:lastRowLastColumn="0"/>
+            </w:pPr>
+            <w:r>
+              <w:t>Did extra work on sequence diagrams.</w:t>
+            </w:r>
+          </w:p>
         </w:tc>
       </w:tr>
       <w:tr>
-        <w:tc>
-          <w:tcPr>
-            <w:tcW w:w="1810" w:type="dxa"/>
-          </w:tcPr>
-          <w:p>
-            <w:r>
-              <w:t>David</w:t>
-            </w:r>
-          </w:p>
-        </w:tc>
-        <w:tc>
-          <w:tcPr>
-            <w:tcW w:w="1834" w:type="dxa"/>
-          </w:tcPr>
-          <w:p>
+        <w:trPr>
+          <w:cnfStyle w:val="000000100000" w:firstRow="0" w:lastRow="0" w:firstColumn="0" w:lastColumn="0" w:oddVBand="0" w:evenVBand="0" w:oddHBand="1" w:evenHBand="0" w:firstRowFirstColumn="0" w:firstRowLastColumn="0" w:lastRowFirstColumn="0" w:lastRowLastColumn="0"/>
+          <w:trHeight w:val="1191"/>
+        </w:trPr>
+        <w:tc>
+          <w:tcPr>
+            <w:cnfStyle w:val="001000000000" w:firstRow="0" w:lastRow="0" w:firstColumn="1" w:lastColumn="0" w:oddVBand="0" w:evenVBand="0" w:oddHBand="0" w:evenHBand="0" w:firstRowFirstColumn="0" w:firstRowLastColumn="0" w:lastRowFirstColumn="0" w:lastRowLastColumn="0"/>
+            <w:tcW w:w="2122" w:type="dxa"/>
+          </w:tcPr>
+          <w:p>
+            <w:pPr>
+              <w:pStyle w:val="NoSpacing"/>
+              <w:jc w:val="center"/>
+            </w:pPr>
+            <w:r>
+              <w:t>Gupta, Bhavyai</w:t>
+            </w:r>
+          </w:p>
+        </w:tc>
+        <w:tc>
+          <w:tcPr>
+            <w:tcW w:w="1984" w:type="dxa"/>
+          </w:tcPr>
+          <w:p>
+            <w:pPr>
+              <w:pStyle w:val="NoSpacing"/>
+              <w:jc w:val="center"/>
+              <w:cnfStyle w:val="000000100000" w:firstRow="0" w:lastRow="0" w:firstColumn="0" w:lastColumn="0" w:oddVBand="0" w:evenVBand="0" w:oddHBand="1" w:evenHBand="0" w:firstRowFirstColumn="0" w:firstRowLastColumn="0" w:lastRowFirstColumn="0" w:lastRowLastColumn="0"/>
+            </w:pPr>
             <w:r>
               <w:t>25%</w:t>
             </w:r>
@@ -206,15 +367,29 @@
         </w:tc>
         <w:tc>
           <w:tcPr>
-            <w:tcW w:w="2041" w:type="dxa"/>
-          </w:tcPr>
-          <w:p/>
-        </w:tc>
-        <w:tc>
-          <w:tcPr>
-            <w:tcW w:w="1847" w:type="dxa"/>
-          </w:tcPr>
-          <w:p>
+            <w:tcW w:w="3544" w:type="dxa"/>
+          </w:tcPr>
+          <w:p>
+            <w:pPr>
+              <w:pStyle w:val="NoSpacing"/>
+              <w:jc w:val="center"/>
+              <w:cnfStyle w:val="000000100000" w:firstRow="0" w:lastRow="0" w:firstColumn="0" w:lastColumn="0" w:oddVBand="0" w:evenVBand="0" w:oddHBand="1" w:evenHBand="0" w:firstRowFirstColumn="0" w:firstRowLastColumn="0" w:lastRowFirstColumn="0" w:lastRowLastColumn="0"/>
+            </w:pPr>
+            <w:r>
+              <w:t>Worked on Coupon, Payment, Email, BillingSystem, RegisteredUser, and related methods in DbController</w:t>
+            </w:r>
+          </w:p>
+        </w:tc>
+        <w:tc>
+          <w:tcPr>
+            <w:tcW w:w="2835" w:type="dxa"/>
+          </w:tcPr>
+          <w:p>
+            <w:pPr>
+              <w:pStyle w:val="NoSpacing"/>
+              <w:jc w:val="center"/>
+              <w:cnfStyle w:val="000000100000" w:firstRow="0" w:lastRow="0" w:firstColumn="0" w:lastColumn="0" w:oddVBand="0" w:evenVBand="0" w:oddHBand="1" w:evenHBand="0" w:firstRowFirstColumn="0" w:firstRowLastColumn="0" w:lastRowFirstColumn="0" w:lastRowLastColumn="0"/>
+            </w:pPr>
             <w:r>
               <w:t>Worked with group collaboratively for this section on Discord</w:t>
             </w:r>
@@ -222,31 +397,49 @@
         </w:tc>
         <w:tc>
           <w:tcPr>
-            <w:tcW w:w="1818" w:type="dxa"/>
-          </w:tcPr>
-          <w:p>
-            <w:r>
-              <w:t xml:space="preserve">Did extra work on sequence diagrams. </w:t>
+            <w:tcW w:w="3118" w:type="dxa"/>
+          </w:tcPr>
+          <w:p>
+            <w:pPr>
+              <w:pStyle w:val="NoSpacing"/>
+              <w:jc w:val="center"/>
+              <w:cnfStyle w:val="000000100000" w:firstRow="0" w:lastRow="0" w:firstColumn="0" w:lastColumn="0" w:oddVBand="0" w:evenVBand="0" w:oddHBand="1" w:evenHBand="0" w:firstRowFirstColumn="0" w:firstRowLastColumn="0" w:lastRowFirstColumn="0" w:lastRowLastColumn="0"/>
+            </w:pPr>
+            <w:r>
+              <w:t>Did extra work on syncing the diagrams to have least possible diversions among each other.</w:t>
             </w:r>
           </w:p>
         </w:tc>
       </w:tr>
       <w:tr>
-        <w:tc>
-          <w:tcPr>
-            <w:tcW w:w="1810" w:type="dxa"/>
-          </w:tcPr>
-          <w:p>
-            <w:r>
-              <w:t>Calvin</w:t>
-            </w:r>
-          </w:p>
-        </w:tc>
-        <w:tc>
-          <w:tcPr>
-            <w:tcW w:w="1834" w:type="dxa"/>
-          </w:tcPr>
-          <w:p>
+        <w:trPr>
+          <w:trHeight w:val="1191"/>
+        </w:trPr>
+        <w:tc>
+          <w:tcPr>
+            <w:cnfStyle w:val="001000000000" w:firstRow="0" w:lastRow="0" w:firstColumn="1" w:lastColumn="0" w:oddVBand="0" w:evenVBand="0" w:oddHBand="0" w:evenHBand="0" w:firstRowFirstColumn="0" w:firstRowLastColumn="0" w:lastRowFirstColumn="0" w:lastRowLastColumn="0"/>
+            <w:tcW w:w="2122" w:type="dxa"/>
+          </w:tcPr>
+          <w:p>
+            <w:pPr>
+              <w:pStyle w:val="NoSpacing"/>
+              <w:jc w:val="center"/>
+            </w:pPr>
+            <w:r>
+              <w:t>Hall, Graydon</w:t>
+            </w:r>
+          </w:p>
+        </w:tc>
+        <w:tc>
+          <w:tcPr>
+            <w:tcW w:w="1984" w:type="dxa"/>
+          </w:tcPr>
+          <w:p>
+            <w:pPr>
+              <w:pStyle w:val="NoSpacing"/>
+              <w:jc w:val="center"/>
+              <w:cnfStyle w:val="000000000000" w:firstRow="0" w:lastRow="0" w:firstColumn="0" w:lastColumn="0" w:oddVBand="0" w:evenVBand="0" w:oddHBand="0" w:evenHBand="0" w:firstRowFirstColumn="0" w:firstRowLastColumn="0" w:lastRowFirstColumn="0" w:lastRowLastColumn="0"/>
+            </w:pPr>
             <w:r>
               <w:t>25%</w:t>
             </w:r>
@@ -254,15 +447,29 @@
         </w:tc>
         <w:tc>
           <w:tcPr>
-            <w:tcW w:w="2041" w:type="dxa"/>
-          </w:tcPr>
-          <w:p/>
-        </w:tc>
-        <w:tc>
-          <w:tcPr>
-            <w:tcW w:w="1847" w:type="dxa"/>
-          </w:tcPr>
-          <w:p>
+            <w:tcW w:w="3544" w:type="dxa"/>
+          </w:tcPr>
+          <w:p>
+            <w:pPr>
+              <w:pStyle w:val="NoSpacing"/>
+              <w:jc w:val="center"/>
+              <w:cnfStyle w:val="000000000000" w:firstRow="0" w:lastRow="0" w:firstColumn="0" w:lastColumn="0" w:oddVBand="0" w:evenVBand="0" w:oddHBand="0" w:evenHBand="0" w:firstRowFirstColumn="0" w:firstRowLastColumn="0" w:lastRowFirstColumn="0" w:lastRowLastColumn="0"/>
+            </w:pPr>
+            <w:r>
+              <w:t>Built GUI and MovieSelectionView controller and worked on ViewController</w:t>
+            </w:r>
+          </w:p>
+        </w:tc>
+        <w:tc>
+          <w:tcPr>
+            <w:tcW w:w="2835" w:type="dxa"/>
+          </w:tcPr>
+          <w:p>
+            <w:pPr>
+              <w:pStyle w:val="NoSpacing"/>
+              <w:jc w:val="center"/>
+              <w:cnfStyle w:val="000000000000" w:firstRow="0" w:lastRow="0" w:firstColumn="0" w:lastColumn="0" w:oddVBand="0" w:evenVBand="0" w:oddHBand="0" w:evenHBand="0" w:firstRowFirstColumn="0" w:firstRowLastColumn="0" w:lastRowFirstColumn="0" w:lastRowLastColumn="0"/>
+            </w:pPr>
             <w:r>
               <w:t>Worked with group collaboratively for this section on Discord</w:t>
             </w:r>
@@ -270,19 +477,30 @@
         </w:tc>
         <w:tc>
           <w:tcPr>
-            <w:tcW w:w="1818" w:type="dxa"/>
-          </w:tcPr>
-          <w:p/>
+            <w:tcW w:w="3118" w:type="dxa"/>
+          </w:tcPr>
+          <w:p>
+            <w:pPr>
+              <w:pStyle w:val="NoSpacing"/>
+              <w:jc w:val="center"/>
+              <w:cnfStyle w:val="000000000000" w:firstRow="0" w:lastRow="0" w:firstColumn="0" w:lastColumn="0" w:oddVBand="0" w:evenVBand="0" w:oddHBand="0" w:evenHBand="0" w:firstRowFirstColumn="0" w:firstRowLastColumn="0" w:lastRowFirstColumn="0" w:lastRowLastColumn="0"/>
+            </w:pPr>
+          </w:p>
         </w:tc>
       </w:tr>
     </w:tbl>
     <w:p>
-      <w:r>
-        <w:t>Group member contribution</w:t>
-      </w:r>
+      <w:pPr>
+        <w:pStyle w:val="NoSpacing"/>
+      </w:pPr>
+    </w:p>
+    <w:p>
+      <w:pPr>
+        <w:pStyle w:val="NoSpacing"/>
+      </w:pPr>
     </w:p>
     <w:sectPr>
-      <w:pgSz w:w="12240" w:h="15840"/>
+      <w:pgSz w:w="15840" w:h="12240" w:orient="landscape"/>
       <w:pgMar w:top="1440" w:right="1440" w:bottom="1440" w:left="1440" w:header="708" w:footer="708" w:gutter="0"/>
       <w:cols w:space="708"/>
       <w:docGrid w:linePitch="360"/>
@@ -693,7 +911,6 @@
   <w:style w:type="character" w:default="1" w:styleId="DefaultParagraphFont">
     <w:name w:val="Default Paragraph Font"/>
     <w:uiPriority w:val="1"/>
-    <w:semiHidden/>
     <w:unhideWhenUsed/>
   </w:style>
   <w:style w:type="table" w:default="1" w:styleId="TableNormal">
@@ -717,46 +934,155 @@
     <w:semiHidden/>
     <w:unhideWhenUsed/>
   </w:style>
-  <w:style w:type="paragraph" w:customStyle="1" w:styleId="Code">
-    <w:name w:val="Code"/>
-    <w:basedOn w:val="Normal"/>
-    <w:link w:val="CodeChar"/>
+  <w:style w:type="paragraph" w:styleId="NoSpacing">
+    <w:name w:val="No Spacing"/>
+    <w:uiPriority w:val="1"/>
     <w:qFormat/>
-    <w:rsid w:val="00472E28"/>
+    <w:rsid w:val="00947835"/>
     <w:pPr>
       <w:spacing w:after="0" w:line="240" w:lineRule="auto"/>
     </w:pPr>
+  </w:style>
+  <w:style w:type="paragraph" w:styleId="Title">
+    <w:name w:val="Title"/>
+    <w:basedOn w:val="Normal"/>
+    <w:next w:val="Normal"/>
+    <w:link w:val="TitleChar"/>
+    <w:uiPriority w:val="10"/>
+    <w:qFormat/>
+    <w:rsid w:val="00947835"/>
+    <w:pPr>
+      <w:spacing w:after="0" w:line="240" w:lineRule="auto"/>
+      <w:contextualSpacing/>
+    </w:pPr>
     <w:rPr>
-      <w:rFonts w:ascii="Consolas" w:hAnsi="Consolas"/>
+      <w:rFonts w:asciiTheme="majorHAnsi" w:eastAsiaTheme="majorEastAsia" w:hAnsiTheme="majorHAnsi" w:cstheme="majorBidi"/>
+      <w:spacing w:val="-10"/>
+      <w:kern w:val="28"/>
+      <w:sz w:val="56"/>
+      <w:szCs w:val="56"/>
     </w:rPr>
   </w:style>
-  <w:style w:type="character" w:customStyle="1" w:styleId="CodeChar">
-    <w:name w:val="Code Char"/>
+  <w:style w:type="character" w:customStyle="1" w:styleId="TitleChar">
+    <w:name w:val="Title Char"/>
     <w:basedOn w:val="DefaultParagraphFont"/>
-    <w:link w:val="Code"/>
-    <w:rsid w:val="00472E28"/>
+    <w:link w:val="Title"/>
+    <w:uiPriority w:val="10"/>
+    <w:rsid w:val="00947835"/>
     <w:rPr>
-      <w:rFonts w:ascii="Consolas" w:hAnsi="Consolas"/>
+      <w:rFonts w:asciiTheme="majorHAnsi" w:eastAsiaTheme="majorEastAsia" w:hAnsiTheme="majorHAnsi" w:cstheme="majorBidi"/>
+      <w:spacing w:val="-10"/>
+      <w:kern w:val="28"/>
+      <w:sz w:val="56"/>
+      <w:szCs w:val="56"/>
     </w:rPr>
   </w:style>
-  <w:style w:type="table" w:styleId="TableGrid">
-    <w:name w:val="Table Grid"/>
+  <w:style w:type="paragraph" w:styleId="Subtitle">
+    <w:name w:val="Subtitle"/>
+    <w:basedOn w:val="Normal"/>
+    <w:next w:val="Normal"/>
+    <w:link w:val="SubtitleChar"/>
+    <w:uiPriority w:val="11"/>
+    <w:qFormat/>
+    <w:rsid w:val="00947835"/>
+    <w:pPr>
+      <w:numPr>
+        <w:ilvl w:val="1"/>
+      </w:numPr>
+    </w:pPr>
+    <w:rPr>
+      <w:rFonts w:eastAsiaTheme="minorEastAsia"/>
+      <w:color w:val="5A5A5A" w:themeColor="text1" w:themeTint="A5"/>
+      <w:spacing w:val="15"/>
+    </w:rPr>
+  </w:style>
+  <w:style w:type="character" w:customStyle="1" w:styleId="SubtitleChar">
+    <w:name w:val="Subtitle Char"/>
+    <w:basedOn w:val="DefaultParagraphFont"/>
+    <w:link w:val="Subtitle"/>
+    <w:uiPriority w:val="11"/>
+    <w:rsid w:val="00947835"/>
+    <w:rPr>
+      <w:rFonts w:eastAsiaTheme="minorEastAsia"/>
+      <w:color w:val="5A5A5A" w:themeColor="text1" w:themeTint="A5"/>
+      <w:spacing w:val="15"/>
+    </w:rPr>
+  </w:style>
+  <w:style w:type="table" w:styleId="GridTable4">
+    <w:name w:val="Grid Table 4"/>
     <w:basedOn w:val="TableNormal"/>
-    <w:uiPriority w:val="39"/>
-    <w:rsid w:val="005F693F"/>
+    <w:uiPriority w:val="49"/>
+    <w:rsid w:val="001E68CC"/>
     <w:pPr>
       <w:spacing w:after="0" w:line="240" w:lineRule="auto"/>
     </w:pPr>
     <w:tblPr>
+      <w:tblStyleRowBandSize w:val="1"/>
+      <w:tblStyleColBandSize w:val="1"/>
       <w:tblBorders>
-        <w:top w:val="single" w:sz="4" w:space="0" w:color="auto"/>
-        <w:left w:val="single" w:sz="4" w:space="0" w:color="auto"/>
-        <w:bottom w:val="single" w:sz="4" w:space="0" w:color="auto"/>
-        <w:right w:val="single" w:sz="4" w:space="0" w:color="auto"/>
-        <w:insideH w:val="single" w:sz="4" w:space="0" w:color="auto"/>
-        <w:insideV w:val="single" w:sz="4" w:space="0" w:color="auto"/>
+        <w:top w:val="single" w:sz="4" w:space="0" w:color="666666" w:themeColor="text1" w:themeTint="99"/>
+        <w:left w:val="single" w:sz="4" w:space="0" w:color="666666" w:themeColor="text1" w:themeTint="99"/>
+        <w:bottom w:val="single" w:sz="4" w:space="0" w:color="666666" w:themeColor="text1" w:themeTint="99"/>
+        <w:right w:val="single" w:sz="4" w:space="0" w:color="666666" w:themeColor="text1" w:themeTint="99"/>
+        <w:insideH w:val="single" w:sz="4" w:space="0" w:color="666666" w:themeColor="text1" w:themeTint="99"/>
+        <w:insideV w:val="single" w:sz="4" w:space="0" w:color="666666" w:themeColor="text1" w:themeTint="99"/>
       </w:tblBorders>
     </w:tblPr>
+    <w:tblStylePr w:type="firstRow">
+      <w:rPr>
+        <w:b/>
+        <w:bCs/>
+        <w:color w:val="FFFFFF" w:themeColor="background1"/>
+      </w:rPr>
+      <w:tblPr/>
+      <w:tcPr>
+        <w:tcBorders>
+          <w:top w:val="single" w:sz="4" w:space="0" w:color="000000" w:themeColor="text1"/>
+          <w:left w:val="single" w:sz="4" w:space="0" w:color="000000" w:themeColor="text1"/>
+          <w:bottom w:val="single" w:sz="4" w:space="0" w:color="000000" w:themeColor="text1"/>
+          <w:right w:val="single" w:sz="4" w:space="0" w:color="000000" w:themeColor="text1"/>
+          <w:insideH w:val="nil"/>
+          <w:insideV w:val="nil"/>
+        </w:tcBorders>
+        <w:shd w:val="clear" w:color="auto" w:fill="000000" w:themeFill="text1"/>
+      </w:tcPr>
+    </w:tblStylePr>
+    <w:tblStylePr w:type="lastRow">
+      <w:rPr>
+        <w:b/>
+        <w:bCs/>
+      </w:rPr>
+      <w:tblPr/>
+      <w:tcPr>
+        <w:tcBorders>
+          <w:top w:val="double" w:sz="4" w:space="0" w:color="000000" w:themeColor="text1"/>
+        </w:tcBorders>
+      </w:tcPr>
+    </w:tblStylePr>
+    <w:tblStylePr w:type="firstCol">
+      <w:rPr>
+        <w:b/>
+        <w:bCs/>
+      </w:rPr>
+    </w:tblStylePr>
+    <w:tblStylePr w:type="lastCol">
+      <w:rPr>
+        <w:b/>
+        <w:bCs/>
+      </w:rPr>
+    </w:tblStylePr>
+    <w:tblStylePr w:type="band1Vert">
+      <w:tblPr/>
+      <w:tcPr>
+        <w:shd w:val="clear" w:color="auto" w:fill="CCCCCC" w:themeFill="text1" w:themeFillTint="33"/>
+      </w:tcPr>
+    </w:tblStylePr>
+    <w:tblStylePr w:type="band1Horz">
+      <w:tblPr/>
+      <w:tcPr>
+        <w:shd w:val="clear" w:color="auto" w:fill="CCCCCC" w:themeFill="text1" w:themeFillTint="33"/>
+      </w:tcPr>
+    </w:tblStylePr>
   </w:style>
 </w:styles>
 </file>

</xml_diff>

<commit_message>
dave guo group contri form
</commit_message>
<xml_diff>
--- a/docs/Group Member contributions.docx
+++ b/docs/Group Member contributions.docx
@@ -118,8 +118,13 @@
               </w:rPr>
             </w:pPr>
             <w:r>
-              <w:t>% of</w:t>
-            </w:r>
+              <w:t xml:space="preserve">% </w:t>
+            </w:r>
+            <w:proofErr w:type="gramStart"/>
+            <w:r>
+              <w:t>of</w:t>
+            </w:r>
+            <w:proofErr w:type="gramEnd"/>
           </w:p>
           <w:p>
             <w:pPr>
@@ -297,6 +302,22 @@
               <w:jc w:val="center"/>
               <w:cnfStyle w:val="000000000000" w:firstRow="0" w:lastRow="0" w:firstColumn="0" w:lastColumn="0" w:oddVBand="0" w:evenVBand="0" w:oddHBand="0" w:evenHBand="0" w:firstRowFirstColumn="0" w:firstRowLastColumn="0" w:lastRowFirstColumn="0" w:lastRowLastColumn="0"/>
             </w:pPr>
+            <w:r>
+              <w:t xml:space="preserve">Work on Theatre, Showtime, Seat, Movie, Ticket, Theatre Controller and </w:t>
+            </w:r>
+            <w:proofErr w:type="spellStart"/>
+            <w:r>
+              <w:t>MovieController</w:t>
+            </w:r>
+            <w:proofErr w:type="spellEnd"/>
+            <w:r>
+              <w:t xml:space="preserve">, also related methods in </w:t>
+            </w:r>
+            <w:proofErr w:type="spellStart"/>
+            <w:r>
+              <w:t>DbController</w:t>
+            </w:r>
+            <w:proofErr w:type="spellEnd"/>
           </w:p>
         </w:tc>
         <w:tc>
@@ -346,8 +367,13 @@
               <w:jc w:val="center"/>
             </w:pPr>
             <w:r>
-              <w:t>Gupta, Bhavyai</w:t>
-            </w:r>
+              <w:t xml:space="preserve">Gupta, </w:t>
+            </w:r>
+            <w:proofErr w:type="spellStart"/>
+            <w:r>
+              <w:t>Bhavyai</w:t>
+            </w:r>
+            <w:proofErr w:type="spellEnd"/>
           </w:p>
         </w:tc>
         <w:tc>
@@ -376,8 +402,29 @@
               <w:cnfStyle w:val="000000100000" w:firstRow="0" w:lastRow="0" w:firstColumn="0" w:lastColumn="0" w:oddVBand="0" w:evenVBand="0" w:oddHBand="1" w:evenHBand="0" w:firstRowFirstColumn="0" w:firstRowLastColumn="0" w:lastRowFirstColumn="0" w:lastRowLastColumn="0"/>
             </w:pPr>
             <w:r>
-              <w:t>Worked on Coupon, Payment, Email, BillingSystem, RegisteredUser, and related methods in DbController</w:t>
-            </w:r>
+              <w:t xml:space="preserve">Worked on Coupon, Payment, Email, </w:t>
+            </w:r>
+            <w:proofErr w:type="spellStart"/>
+            <w:r>
+              <w:t>BillingSystem</w:t>
+            </w:r>
+            <w:proofErr w:type="spellEnd"/>
+            <w:r>
+              <w:t xml:space="preserve">, </w:t>
+            </w:r>
+            <w:proofErr w:type="spellStart"/>
+            <w:r>
+              <w:t>RegisteredUser</w:t>
+            </w:r>
+            <w:proofErr w:type="spellEnd"/>
+            <w:r>
+              <w:t xml:space="preserve">, and related methods in </w:t>
+            </w:r>
+            <w:proofErr w:type="spellStart"/>
+            <w:r>
+              <w:t>DbController</w:t>
+            </w:r>
+            <w:proofErr w:type="spellEnd"/>
           </w:p>
         </w:tc>
         <w:tc>
@@ -456,8 +503,21 @@
               <w:cnfStyle w:val="000000000000" w:firstRow="0" w:lastRow="0" w:firstColumn="0" w:lastColumn="0" w:oddVBand="0" w:evenVBand="0" w:oddHBand="0" w:evenHBand="0" w:firstRowFirstColumn="0" w:firstRowLastColumn="0" w:lastRowFirstColumn="0" w:lastRowLastColumn="0"/>
             </w:pPr>
             <w:r>
-              <w:t>Built GUI and MovieSelectionView controller and worked on ViewController</w:t>
-            </w:r>
+              <w:t xml:space="preserve">Built GUI and </w:t>
+            </w:r>
+            <w:proofErr w:type="spellStart"/>
+            <w:r>
+              <w:t>MovieSelectionView</w:t>
+            </w:r>
+            <w:proofErr w:type="spellEnd"/>
+            <w:r>
+              <w:t xml:space="preserve"> controller and worked on </w:t>
+            </w:r>
+            <w:proofErr w:type="spellStart"/>
+            <w:r>
+              <w:t>ViewController</w:t>
+            </w:r>
+            <w:proofErr w:type="spellEnd"/>
           </w:p>
         </w:tc>
         <w:tc>
@@ -911,6 +971,7 @@
   <w:style w:type="character" w:default="1" w:styleId="DefaultParagraphFont">
     <w:name w:val="Default Paragraph Font"/>
     <w:uiPriority w:val="1"/>
+    <w:semiHidden/>
     <w:unhideWhenUsed/>
   </w:style>
   <w:style w:type="table" w:default="1" w:styleId="TableNormal">

</xml_diff>

<commit_message>
Filled out group contribution form.
</commit_message>
<xml_diff>
--- a/docs/Group Member contributions.docx
+++ b/docs/Group Member contributions.docx
@@ -223,6 +223,9 @@
               <w:jc w:val="center"/>
               <w:cnfStyle w:val="000000100000" w:firstRow="0" w:lastRow="0" w:firstColumn="0" w:lastColumn="0" w:oddVBand="0" w:evenVBand="0" w:oddHBand="1" w:evenHBand="0" w:firstRowFirstColumn="0" w:firstRowLastColumn="0" w:lastRowFirstColumn="0" w:lastRowLastColumn="0"/>
             </w:pPr>
+            <w:r>
+              <w:t>Built Database and then worked primarily on connecting the front end GUI to the back end logic for all components other than emails.</w:t>
+            </w:r>
           </w:p>
         </w:tc>
         <w:tc>
@@ -250,6 +253,17 @@
               <w:jc w:val="center"/>
               <w:cnfStyle w:val="000000100000" w:firstRow="0" w:lastRow="0" w:firstColumn="0" w:lastColumn="0" w:oddVBand="0" w:evenVBand="0" w:oddHBand="1" w:evenHBand="0" w:firstRowFirstColumn="0" w:firstRowLastColumn="0" w:lastRowFirstColumn="0" w:lastRowLastColumn="0"/>
             </w:pPr>
+            <w:r>
+              <w:t xml:space="preserve">Added necessary </w:t>
+            </w:r>
+            <w:proofErr w:type="spellStart"/>
+            <w:r>
+              <w:t>DbController</w:t>
+            </w:r>
+            <w:proofErr w:type="spellEnd"/>
+            <w:r>
+              <w:t xml:space="preserve"> methods as required when connecting the back end to the front.</w:t>
+            </w:r>
           </w:p>
         </w:tc>
       </w:tr>
@@ -268,8 +282,13 @@
               <w:jc w:val="center"/>
             </w:pPr>
             <w:r>
-              <w:t>Guo, Yuhua</w:t>
-            </w:r>
+              <w:t xml:space="preserve">Guo, </w:t>
+            </w:r>
+            <w:proofErr w:type="spellStart"/>
+            <w:r>
+              <w:t>Yuhua</w:t>
+            </w:r>
+            <w:proofErr w:type="spellEnd"/>
           </w:p>
         </w:tc>
         <w:tc>
@@ -346,8 +365,13 @@
               <w:jc w:val="center"/>
             </w:pPr>
             <w:r>
-              <w:t>Gupta, Bhavyai</w:t>
-            </w:r>
+              <w:t xml:space="preserve">Gupta, </w:t>
+            </w:r>
+            <w:proofErr w:type="spellStart"/>
+            <w:r>
+              <w:t>Bhavyai</w:t>
+            </w:r>
+            <w:proofErr w:type="spellEnd"/>
           </w:p>
         </w:tc>
         <w:tc>
@@ -376,8 +400,29 @@
               <w:cnfStyle w:val="000000100000" w:firstRow="0" w:lastRow="0" w:firstColumn="0" w:lastColumn="0" w:oddVBand="0" w:evenVBand="0" w:oddHBand="1" w:evenHBand="0" w:firstRowFirstColumn="0" w:firstRowLastColumn="0" w:lastRowFirstColumn="0" w:lastRowLastColumn="0"/>
             </w:pPr>
             <w:r>
-              <w:t>Worked on Coupon, Payment, Email, BillingSystem, RegisteredUser, and related methods in DbController</w:t>
-            </w:r>
+              <w:t xml:space="preserve">Worked on Coupon, Payment, Email, </w:t>
+            </w:r>
+            <w:proofErr w:type="spellStart"/>
+            <w:r>
+              <w:t>BillingSystem</w:t>
+            </w:r>
+            <w:proofErr w:type="spellEnd"/>
+            <w:r>
+              <w:t xml:space="preserve">, </w:t>
+            </w:r>
+            <w:proofErr w:type="spellStart"/>
+            <w:r>
+              <w:t>RegisteredUser</w:t>
+            </w:r>
+            <w:proofErr w:type="spellEnd"/>
+            <w:r>
+              <w:t xml:space="preserve">, and related methods in </w:t>
+            </w:r>
+            <w:proofErr w:type="spellStart"/>
+            <w:r>
+              <w:t>DbController</w:t>
+            </w:r>
+            <w:proofErr w:type="spellEnd"/>
           </w:p>
         </w:tc>
         <w:tc>
@@ -456,8 +501,21 @@
               <w:cnfStyle w:val="000000000000" w:firstRow="0" w:lastRow="0" w:firstColumn="0" w:lastColumn="0" w:oddVBand="0" w:evenVBand="0" w:oddHBand="0" w:evenHBand="0" w:firstRowFirstColumn="0" w:firstRowLastColumn="0" w:lastRowFirstColumn="0" w:lastRowLastColumn="0"/>
             </w:pPr>
             <w:r>
-              <w:t>Built GUI and MovieSelectionView controller and worked on ViewController</w:t>
-            </w:r>
+              <w:t xml:space="preserve">Built GUI and </w:t>
+            </w:r>
+            <w:proofErr w:type="spellStart"/>
+            <w:r>
+              <w:t>MovieSelectionView</w:t>
+            </w:r>
+            <w:proofErr w:type="spellEnd"/>
+            <w:r>
+              <w:t xml:space="preserve"> controller and worked on </w:t>
+            </w:r>
+            <w:proofErr w:type="spellStart"/>
+            <w:r>
+              <w:t>ViewController</w:t>
+            </w:r>
+            <w:proofErr w:type="spellEnd"/>
           </w:p>
         </w:tc>
         <w:tc>
@@ -911,6 +969,7 @@
   <w:style w:type="character" w:default="1" w:styleId="DefaultParagraphFont">
     <w:name w:val="Default Paragraph Font"/>
     <w:uiPriority w:val="1"/>
+    <w:semiHidden/>
     <w:unhideWhenUsed/>
   </w:style>
   <w:style w:type="table" w:default="1" w:styleId="TableNormal">

</xml_diff>